<commit_message>
tidying up the codes Part1- updatedCNNmodel and ehancing the results docx files
</commit_message>
<xml_diff>
--- a/Documentation and Results/Analysis of h1 results.docx
+++ b/Documentation and Results/Analysis of h1 results.docx
@@ -3,335 +3,488 @@
 <w:document xmlns:wpc="http://schemas.microsoft.com/office/word/2010/wordprocessingCanvas" xmlns:cx="http://schemas.microsoft.com/office/drawing/2014/chartex" xmlns:cx1="http://schemas.microsoft.com/office/drawing/2015/9/8/chartex" xmlns:cx2="http://schemas.microsoft.com/office/drawing/2015/10/21/chartex" xmlns:cx3="http://schemas.microsoft.com/office/drawing/2016/5/9/chartex" xmlns:cx4="http://schemas.microsoft.com/office/drawing/2016/5/10/chartex" xmlns:cx5="http://schemas.microsoft.com/office/drawing/2016/5/11/chartex" xmlns:cx6="http://schemas.microsoft.com/office/drawing/2016/5/12/chartex" xmlns:cx7="http://schemas.microsoft.com/office/drawing/2016/5/13/chartex" xmlns:cx8="http://schemas.microsoft.com/office/drawing/2016/5/14/chartex" xmlns:mc="http://schemas.openxmlformats.org/markup-compatibility/2006" xmlns:aink="http://schemas.microsoft.com/office/drawing/2016/ink" xmlns:am3d="http://schemas.microsoft.com/office/drawing/2017/model3d" xmlns:o="urn:schemas-microsoft-com:office:office" xmlns:oel="http://schemas.microsoft.com/office/2019/extlst" xmlns:r="http://schemas.openxmlformats.org/officeDocument/2006/relationships" xmlns:m="http://schemas.openxmlformats.org/officeDocument/2006/math" xmlns:v="urn:schemas-microsoft-com:vml" xmlns:wp14="http://schemas.microsoft.com/office/word/2010/wordprocessingDrawing" xmlns:wp="http://schemas.openxmlformats.org/drawingml/2006/wordprocessingDrawing" xmlns:w10="urn:schemas-microsoft-com:office:word" xmlns:w="http://schemas.openxmlformats.org/wordprocessingml/2006/main" xmlns:w14="http://schemas.microsoft.com/office/word/2010/wordml" xmlns:w15="http://schemas.microsoft.com/office/word/2012/wordml" xmlns:w16cex="http://schemas.microsoft.com/office/word/2018/wordml/cex" xmlns:w16cid="http://schemas.microsoft.com/office/word/2016/wordml/cid" xmlns:w16="http://schemas.microsoft.com/office/word/2018/wordml" xmlns:w16du="http://schemas.microsoft.com/office/word/2023/wordml/word16du" xmlns:w16sdtdh="http://schemas.microsoft.com/office/word/2020/wordml/sdtdatahash" xmlns:w16sdtfl="http://schemas.microsoft.com/office/word/2024/wordml/sdtformatlock" xmlns:w16se="http://schemas.microsoft.com/office/word/2015/wordml/symex" xmlns:wpg="http://schemas.microsoft.com/office/word/2010/wordprocessingGroup" xmlns:wpi="http://schemas.microsoft.com/office/word/2010/wordprocessingInk" xmlns:wne="http://schemas.microsoft.com/office/word/2006/wordml" xmlns:wps="http://schemas.microsoft.com/office/word/2010/wordprocessingShape" mc:Ignorable="w14 w15 w16se w16cid w16 w16cex w16sdtdh w16sdtfl w16du wp14">
   <w:body>
     <w:p>
-      <w:r>
-        <w:rPr>
-          <w:rFonts w:ascii="Segoe UI Emoji" w:hAnsi="Segoe UI Emoji" w:cs="Segoe UI Emoji"/>
-        </w:rPr>
-        <w:t>📊</w:t>
-      </w:r>
-      <w:r>
-        <w:t xml:space="preserve"> Discovery plot saved as 'h1_key_discovery.png'</w:t>
+      <w:pPr>
+        <w:rPr>
+          <w:b/>
+          <w:bCs/>
+        </w:rPr>
+      </w:pPr>
+      <w:r>
+        <w:rPr>
+          <w:b/>
+          <w:bCs/>
+        </w:rPr>
+        <w:t>Research Progress Report: Audio Feature Analysis</w:t>
+      </w:r>
+    </w:p>
+    <w:p>
+      <w:pPr>
+        <w:rPr>
+          <w:b/>
+          <w:bCs/>
+        </w:rPr>
+      </w:pPr>
+      <w:r>
+        <w:rPr>
+          <w:b/>
+          <w:bCs/>
+        </w:rPr>
+        <w:t>Discovery Plot Generated</w:t>
+      </w:r>
+    </w:p>
+    <w:p>
+      <w:r>
+        <w:t>Key discovery plot saved as 'h1_key_discovery.png'</w:t>
+      </w:r>
+    </w:p>
+    <w:p>
+      <w:pPr>
+        <w:rPr>
+          <w:b/>
+          <w:bCs/>
+        </w:rPr>
+      </w:pPr>
+      <w:r>
+        <w:rPr>
+          <w:b/>
+          <w:bCs/>
+        </w:rPr>
+        <w:t>H2: Domain Transfer Hypothesis Setup</w:t>
+      </w:r>
+    </w:p>
+    <w:p>
+      <w:pPr>
+        <w:rPr>
+          <w:b/>
+          <w:bCs/>
+        </w:rPr>
+      </w:pPr>
+      <w:r>
+        <w:rPr>
+          <w:b/>
+          <w:bCs/>
+        </w:rPr>
+        <w:t>Research Question</w:t>
+      </w:r>
+    </w:p>
+    <w:p>
+      <w:r>
+        <w:t>"Features with higher intra-domain performance will show better cross-domain generalization"</w:t>
+      </w:r>
+    </w:p>
+    <w:p>
+      <w:pPr>
+        <w:rPr>
+          <w:b/>
+          <w:bCs/>
+        </w:rPr>
+      </w:pPr>
+      <w:r>
+        <w:rPr>
+          <w:b/>
+          <w:bCs/>
+        </w:rPr>
+        <w:t>H2 Prediction</w:t>
+      </w:r>
+    </w:p>
+    <w:p>
+      <w:r>
+        <w:t>Based on H1 results, the following outcomes are predicted:</w:t>
+      </w:r>
+    </w:p>
+    <w:p>
+      <w:pPr>
+        <w:numPr>
+          <w:ilvl w:val="0"/>
+          <w:numId w:val="1"/>
+        </w:numPr>
+      </w:pPr>
+      <w:r>
+        <w:t>MFCC (best overall) → Best performance on A07-A19</w:t>
+      </w:r>
+    </w:p>
+    <w:p>
+      <w:pPr>
+        <w:numPr>
+          <w:ilvl w:val="0"/>
+          <w:numId w:val="1"/>
+        </w:numPr>
+      </w:pPr>
+      <w:r>
+        <w:t>CQT (second best) → Second best performance on A07-A19</w:t>
+      </w:r>
+    </w:p>
+    <w:p>
+      <w:pPr>
+        <w:numPr>
+          <w:ilvl w:val="0"/>
+          <w:numId w:val="1"/>
+        </w:numPr>
+      </w:pPr>
+      <w:r>
+        <w:t>LPC (worst overall) → Worst performance on A07-A19</w:t>
+      </w:r>
+    </w:p>
+    <w:p>
+      <w:pPr>
+        <w:rPr>
+          <w:b/>
+          <w:bCs/>
+        </w:rPr>
+      </w:pPr>
+      <w:r>
+        <w:rPr>
+          <w:b/>
+          <w:bCs/>
+        </w:rPr>
+        <w:t>Proposed Research Approach</w:t>
+      </w:r>
+    </w:p>
+    <w:p>
+      <w:r>
+        <w:t xml:space="preserve">Testing each feature individually against A07-A19 (unknown attackers) directly examines H2 by </w:t>
+      </w:r>
+      <w:proofErr w:type="spellStart"/>
+      <w:r>
+        <w:t>analyzing</w:t>
+      </w:r>
+      <w:proofErr w:type="spellEnd"/>
+      <w:r>
+        <w:t xml:space="preserve"> the correlation between intra-domain and cross-domain performance.</w:t>
+      </w:r>
+    </w:p>
+    <w:p>
+      <w:pPr>
+        <w:rPr>
+          <w:b/>
+          <w:bCs/>
+        </w:rPr>
+      </w:pPr>
+      <w:r>
+        <w:rPr>
+          <w:b/>
+          <w:bCs/>
+        </w:rPr>
+        <w:t>H2 Implementation Plan: Per-Attack Evaluation Analysis</w:t>
+      </w:r>
+    </w:p>
+    <w:p>
+      <w:pPr>
+        <w:rPr>
+          <w:b/>
+          <w:bCs/>
+        </w:rPr>
+      </w:pPr>
+      <w:r>
+        <w:rPr>
+          <w:b/>
+          <w:bCs/>
+        </w:rPr>
+        <w:t>Analysis Code Structure:</w:t>
+      </w:r>
+    </w:p>
+    <w:p>
+      <w:pPr>
+        <w:numPr>
+          <w:ilvl w:val="0"/>
+          <w:numId w:val="2"/>
+        </w:numPr>
+      </w:pPr>
+      <w:r>
+        <w:t>Load evaluation set with A07-A19 labels</w:t>
+      </w:r>
+    </w:p>
+    <w:p>
+      <w:pPr>
+        <w:numPr>
+          <w:ilvl w:val="0"/>
+          <w:numId w:val="2"/>
+        </w:numPr>
+      </w:pPr>
+      <w:r>
+        <w:t>Test each feature model on unknown attacks</w:t>
+      </w:r>
+    </w:p>
+    <w:p>
+      <w:pPr>
+        <w:numPr>
+          <w:ilvl w:val="0"/>
+          <w:numId w:val="2"/>
+        </w:numPr>
+      </w:pPr>
+      <w:proofErr w:type="spellStart"/>
+      <w:r>
+        <w:t>Analyze</w:t>
+      </w:r>
+      <w:proofErr w:type="spellEnd"/>
+      <w:r>
+        <w:t xml:space="preserve"> prediction patterns and confusion matrices</w:t>
+      </w:r>
+    </w:p>
+    <w:p>
+      <w:pPr>
+        <w:numPr>
+          <w:ilvl w:val="0"/>
+          <w:numId w:val="2"/>
+        </w:numPr>
+      </w:pPr>
+      <w:r>
+        <w:t>Correlate with H1 known-attack performance</w:t>
+      </w:r>
+    </w:p>
+    <w:p>
+      <w:pPr>
+        <w:numPr>
+          <w:ilvl w:val="0"/>
+          <w:numId w:val="2"/>
+        </w:numPr>
+      </w:pPr>
+      <w:r>
+        <w:t>Generate H2 research verdict</w:t>
+      </w:r>
+    </w:p>
+    <w:p>
+      <w:pPr>
+        <w:rPr>
+          <w:b/>
+          <w:bCs/>
+        </w:rPr>
+      </w:pPr>
+      <w:r>
+        <w:rPr>
+          <w:b/>
+          <w:bCs/>
+        </w:rPr>
+        <w:t>H1 to H2 Transition Summary</w:t>
+      </w:r>
+    </w:p>
+    <w:p>
+      <w:pPr>
+        <w:rPr>
+          <w:b/>
+          <w:bCs/>
+        </w:rPr>
+      </w:pPr>
+      <w:r>
+        <w:rPr>
+          <w:b/>
+          <w:bCs/>
+        </w:rPr>
+        <w:t>H1 Completed - Major Discoveries:</w:t>
+      </w:r>
+    </w:p>
+    <w:p>
+      <w:pPr>
+        <w:numPr>
+          <w:ilvl w:val="0"/>
+          <w:numId w:val="3"/>
+        </w:numPr>
+      </w:pPr>
+      <w:r>
+        <w:t>LPC dramatically fails on A04 (voice conversion attacks)</w:t>
+      </w:r>
+    </w:p>
+    <w:p>
+      <w:pPr>
+        <w:numPr>
+          <w:ilvl w:val="0"/>
+          <w:numId w:val="3"/>
+        </w:numPr>
+      </w:pPr>
+      <w:r>
+        <w:t>MFCC and CQT show robust performance across traditional attacks</w:t>
+      </w:r>
+    </w:p>
+    <w:p>
+      <w:pPr>
+        <w:numPr>
+          <w:ilvl w:val="0"/>
+          <w:numId w:val="3"/>
+        </w:numPr>
+      </w:pPr>
+      <w:r>
+        <w:t>Clear attack-specific feature effectiveness proven</w:t>
+      </w:r>
+    </w:p>
+    <w:p>
+      <w:pPr>
+        <w:numPr>
+          <w:ilvl w:val="0"/>
+          <w:numId w:val="3"/>
+        </w:numPr>
+      </w:pPr>
+      <w:r>
+        <w:t>43.9% performance variation confirms H1 hypothesis</w:t>
+      </w:r>
+    </w:p>
+    <w:p>
+      <w:pPr>
+        <w:rPr>
+          <w:b/>
+          <w:bCs/>
+        </w:rPr>
+      </w:pPr>
+      <w:r>
+        <w:rPr>
+          <w:b/>
+          <w:bCs/>
+        </w:rPr>
+        <w:t>H2 Ready to Test:</w:t>
+      </w:r>
+    </w:p>
+    <w:p>
+      <w:pPr>
+        <w:numPr>
+          <w:ilvl w:val="0"/>
+          <w:numId w:val="4"/>
+        </w:numPr>
+      </w:pPr>
+      <w:r>
+        <w:t>Proposed approach: Test features on A07-A19 individually</w:t>
+      </w:r>
+    </w:p>
+    <w:p>
+      <w:pPr>
+        <w:numPr>
+          <w:ilvl w:val="0"/>
+          <w:numId w:val="4"/>
+        </w:numPr>
+      </w:pPr>
+      <w:r>
+        <w:t>Hypothesis: MFCC &gt; CQT &gt; LPC ranking will hold in cross-domain scenario</w:t>
+      </w:r>
+    </w:p>
+    <w:p>
+      <w:pPr>
+        <w:numPr>
+          <w:ilvl w:val="0"/>
+          <w:numId w:val="4"/>
+        </w:numPr>
+      </w:pPr>
+      <w:r>
+        <w:t xml:space="preserve">Method: </w:t>
+      </w:r>
+      <w:proofErr w:type="spellStart"/>
+      <w:r>
+        <w:t>Analyze</w:t>
+      </w:r>
+      <w:proofErr w:type="spellEnd"/>
+      <w:r>
+        <w:t xml:space="preserve"> prediction patterns on unknown attacks</w:t>
+      </w:r>
+    </w:p>
+    <w:p>
+      <w:pPr>
+        <w:numPr>
+          <w:ilvl w:val="0"/>
+          <w:numId w:val="4"/>
+        </w:numPr>
+      </w:pPr>
+      <w:r>
+        <w:lastRenderedPageBreak/>
+        <w:t>Expected outcome: Strong performers on A01-A06 will perform better on A07-A19</w:t>
+      </w:r>
+    </w:p>
+    <w:p>
+      <w:pPr>
+        <w:rPr>
+          <w:b/>
+          <w:bCs/>
+        </w:rPr>
+      </w:pPr>
+      <w:r>
+        <w:rPr>
+          <w:b/>
+          <w:bCs/>
+        </w:rPr>
+        <w:t>Research Momentum</w:t>
+      </w:r>
+    </w:p>
+    <w:p>
+      <w:pPr>
+        <w:rPr>
+          <w:b/>
+          <w:bCs/>
+        </w:rPr>
+      </w:pPr>
+      <w:r>
+        <w:rPr>
+          <w:b/>
+          <w:bCs/>
+        </w:rPr>
+        <w:t>Current Status:</w:t>
+      </w:r>
+    </w:p>
+    <w:p>
+      <w:pPr>
+        <w:numPr>
+          <w:ilvl w:val="0"/>
+          <w:numId w:val="5"/>
+        </w:numPr>
+      </w:pPr>
+      <w:r>
+        <w:t>H1 provided solid foundation with clear attack-specific insights</w:t>
+      </w:r>
+    </w:p>
+    <w:p>
+      <w:pPr>
+        <w:numPr>
+          <w:ilvl w:val="0"/>
+          <w:numId w:val="5"/>
+        </w:numPr>
+      </w:pPr>
+      <w:r>
+        <w:t>H2 will test generalization theory systematically</w:t>
+      </w:r>
+    </w:p>
+    <w:p>
+      <w:pPr>
+        <w:numPr>
+          <w:ilvl w:val="0"/>
+          <w:numId w:val="5"/>
+        </w:numPr>
+      </w:pPr>
+      <w:r>
+        <w:t>Results will guide feature selection for unknown attack scenarios</w:t>
+      </w:r>
+    </w:p>
+    <w:p>
+      <w:pPr>
+        <w:numPr>
+          <w:ilvl w:val="0"/>
+          <w:numId w:val="5"/>
+        </w:numPr>
+      </w:pPr>
+      <w:r>
+        <w:t>Building toward publication-quality research findings</w:t>
+      </w:r>
+    </w:p>
+    <w:p>
+      <w:pPr>
+        <w:rPr>
+          <w:b/>
+          <w:bCs/>
+        </w:rPr>
+      </w:pPr>
+      <w:r>
+        <w:rPr>
+          <w:b/>
+          <w:bCs/>
+        </w:rPr>
+        <w:t>Next Steps:</w:t>
+      </w:r>
+    </w:p>
+    <w:p>
+      <w:r>
+        <w:t>Ready for H2 implementation. Testing each feature against unknown attackers represents the optimal approach for examining domain transfer hypothesis.</w:t>
+      </w:r>
+    </w:p>
+    <w:p>
+      <w:r>
+        <w:t>The research methodology is sound and the experimental design will provide valuable insights into feature generalization in anti-spoofing systems.</w:t>
       </w:r>
     </w:p>
     <w:p/>
-    <w:p>
-      <w:r>
-        <w:rPr>
-          <w:rFonts w:ascii="Segoe UI Emoji" w:hAnsi="Segoe UI Emoji" w:cs="Segoe UI Emoji"/>
-        </w:rPr>
-        <w:t>🚀</w:t>
-      </w:r>
-      <w:r>
-        <w:t xml:space="preserve"> SETTING UP H2: Domain Transfer Hypothesis</w:t>
-      </w:r>
-    </w:p>
-    <w:p>
-      <w:r>
-        <w:t>============================================================</w:t>
-      </w:r>
-    </w:p>
-    <w:p>
-      <w:r>
-        <w:t>H2 HYPOTHESIS:</w:t>
-      </w:r>
-    </w:p>
-    <w:p>
-      <w:r>
-        <w:t>"Features with higher intra-domain performance will show better cross-domain generalization"</w:t>
-      </w:r>
-    </w:p>
-    <w:p/>
-    <w:p>
-      <w:r>
-        <w:t>H2 PREDICTION:</w:t>
-      </w:r>
-    </w:p>
-    <w:p>
-      <w:r>
-        <w:t>Based on H1 results, we predict:</w:t>
-      </w:r>
-    </w:p>
-    <w:p>
-      <w:r>
-        <w:t>• MFCC (best overall) → Best on A07-A19</w:t>
-      </w:r>
-    </w:p>
-    <w:p>
-      <w:r>
-        <w:t>• CQT (second best) → Second best on A07-A19</w:t>
-      </w:r>
-    </w:p>
-    <w:p>
-      <w:r>
-        <w:t>• LPC (worst overall) → Worst on A07-A19</w:t>
-      </w:r>
-    </w:p>
-    <w:p/>
-    <w:p>
-      <w:r>
-        <w:rPr>
-          <w:rFonts w:ascii="Segoe UI Emoji" w:hAnsi="Segoe UI Emoji" w:cs="Segoe UI Emoji"/>
-        </w:rPr>
-        <w:t>💡</w:t>
-      </w:r>
-      <w:r>
-        <w:t xml:space="preserve"> YOUR EXCELLENT SUGGESTION:</w:t>
-      </w:r>
-    </w:p>
-    <w:p>
-      <w:r>
-        <w:t>Test each feature individually against A07-A19 (unknown attackers)</w:t>
-      </w:r>
-    </w:p>
-    <w:p>
-      <w:r>
-        <w:t>This directly tests H2: intra-domain → cross-domain correlation</w:t>
-      </w:r>
-    </w:p>
-    <w:p/>
-    <w:p>
-      <w:r>
-        <w:rPr>
-          <w:rFonts w:ascii="Segoe UI Emoji" w:hAnsi="Segoe UI Emoji" w:cs="Segoe UI Emoji"/>
-        </w:rPr>
-        <w:t>🔬</w:t>
-      </w:r>
-      <w:r>
-        <w:t xml:space="preserve"> IMPLEMENTING: Per-Attack Eval Analysis</w:t>
-      </w:r>
-    </w:p>
-    <w:p>
-      <w:r>
-        <w:t>==================================================</w:t>
-      </w:r>
-    </w:p>
-    <w:p>
-      <w:r>
-        <w:rPr>
-          <w:rFonts w:ascii="Segoe UI Emoji" w:hAnsi="Segoe UI Emoji" w:cs="Segoe UI Emoji"/>
-        </w:rPr>
-        <w:t>📝</w:t>
-      </w:r>
-      <w:r>
-        <w:t xml:space="preserve"> H2 Analysis Code Structure:</w:t>
-      </w:r>
-    </w:p>
-    <w:p>
-      <w:r>
-        <w:t>1. Load eval set with A07-A19 labels</w:t>
-      </w:r>
-    </w:p>
-    <w:p>
-      <w:r>
-        <w:t>2. Test each feature model on unknown attacks</w:t>
-      </w:r>
-    </w:p>
-    <w:p>
-      <w:r>
-        <w:t xml:space="preserve">3. </w:t>
-      </w:r>
-      <w:proofErr w:type="spellStart"/>
-      <w:r>
-        <w:t>Analyze</w:t>
-      </w:r>
-      <w:proofErr w:type="spellEnd"/>
-      <w:r>
-        <w:t xml:space="preserve"> prediction patterns and confusion</w:t>
-      </w:r>
-    </w:p>
-    <w:p>
-      <w:r>
-        <w:t>4. Correlate with H1 known-attack performance</w:t>
-      </w:r>
-    </w:p>
-    <w:p>
-      <w:r>
-        <w:t>5. Generate H2 verdict</w:t>
-      </w:r>
-    </w:p>
-    <w:p/>
-    <w:p>
-      <w:r>
-        <w:rPr>
-          <w:rFonts w:ascii="Segoe UI Emoji" w:hAnsi="Segoe UI Emoji" w:cs="Segoe UI Emoji"/>
-        </w:rPr>
-        <w:t>🌉</w:t>
-      </w:r>
-      <w:r>
-        <w:t xml:space="preserve"> H1 → H2 TRANSITION SUMMARY</w:t>
-      </w:r>
-    </w:p>
-    <w:p>
-      <w:r>
-        <w:t>==================================================</w:t>
-      </w:r>
-    </w:p>
-    <w:p>
-      <w:r>
-        <w:rPr>
-          <w:rFonts w:ascii="Segoe UI Emoji" w:hAnsi="Segoe UI Emoji" w:cs="Segoe UI Emoji"/>
-        </w:rPr>
-        <w:t>✅</w:t>
-      </w:r>
-      <w:r>
-        <w:t xml:space="preserve"> H1 COMPLETED - Major Discoveries:</w:t>
-      </w:r>
-    </w:p>
-    <w:p>
-      <w:r>
-        <w:t>• LPC dramatically fails on A04 (voice conversion)</w:t>
-      </w:r>
-    </w:p>
-    <w:p>
-      <w:r>
-        <w:lastRenderedPageBreak/>
-        <w:t>• MFCC/CQT robust across traditional attacks</w:t>
-      </w:r>
-    </w:p>
-    <w:p>
-      <w:r>
-        <w:t>• Clear attack-specific feature effectiveness proven</w:t>
-      </w:r>
-    </w:p>
-    <w:p>
-      <w:r>
-        <w:t>• 43.9% performance variation confirms H1</w:t>
-      </w:r>
-    </w:p>
-    <w:p/>
-    <w:p>
-      <w:r>
-        <w:rPr>
-          <w:rFonts w:ascii="Segoe UI Emoji" w:hAnsi="Segoe UI Emoji" w:cs="Segoe UI Emoji"/>
-        </w:rPr>
-        <w:t>🎯</w:t>
-      </w:r>
-      <w:r>
-        <w:t xml:space="preserve"> H2 READY TO TEST:</w:t>
-      </w:r>
-    </w:p>
-    <w:p>
-      <w:r>
-        <w:t>• Your suggestion: Test features on A07-A19 individually</w:t>
-      </w:r>
-    </w:p>
-    <w:p>
-      <w:r>
-        <w:t>• Hypothesis: MFCC &gt; CQT &gt; LPC ranking will hold</w:t>
-      </w:r>
-    </w:p>
-    <w:p>
-      <w:r>
-        <w:t xml:space="preserve">• Method: </w:t>
-      </w:r>
-      <w:proofErr w:type="spellStart"/>
-      <w:r>
-        <w:t>Analyze</w:t>
-      </w:r>
-      <w:proofErr w:type="spellEnd"/>
-      <w:r>
-        <w:t xml:space="preserve"> prediction patterns on unknown attacks</w:t>
-      </w:r>
-    </w:p>
-    <w:p>
-      <w:r>
-        <w:t>• Expected: Strong performers on A01-A06 → better on A07-A19</w:t>
-      </w:r>
-    </w:p>
-    <w:p/>
-    <w:p>
-      <w:r>
-        <w:rPr>
-          <w:rFonts w:ascii="Segoe UI Emoji" w:hAnsi="Segoe UI Emoji" w:cs="Segoe UI Emoji"/>
-        </w:rPr>
-        <w:t>📈</w:t>
-      </w:r>
-      <w:r>
-        <w:t xml:space="preserve"> RESEARCH MOMENTUM:</w:t>
-      </w:r>
-    </w:p>
-    <w:p>
-      <w:r>
-        <w:t>• H1 provided foundation with clear attack-specific insights</w:t>
-      </w:r>
-    </w:p>
-    <w:p>
-      <w:r>
-        <w:t>• H2 will test generalization theory</w:t>
-      </w:r>
-    </w:p>
-    <w:p>
-      <w:r>
-        <w:t>• Results guide feature selection for unknown attacks</w:t>
-      </w:r>
-    </w:p>
-    <w:p>
-      <w:r>
-        <w:t>• Building toward publication-quality findings</w:t>
-      </w:r>
-    </w:p>
-    <w:p/>
-    <w:p>
-      <w:r>
-        <w:rPr>
-          <w:rFonts w:ascii="Segoe UI Emoji" w:hAnsi="Segoe UI Emoji" w:cs="Segoe UI Emoji"/>
-        </w:rPr>
-        <w:t>🚀</w:t>
-      </w:r>
-      <w:r>
-        <w:t xml:space="preserve"> READY FOR H2 IMPLEMENTATION!</w:t>
-      </w:r>
-    </w:p>
-    <w:p>
-      <w:r>
-        <w:t>Your suggestion to test each feature against unknown attackers</w:t>
-      </w:r>
-    </w:p>
-    <w:p>
-      <w:r>
-        <w:t>is exactly the right approach for testing domain transfer!</w:t>
-      </w:r>
-      <w:r>
-        <w:br/>
-      </w:r>
-      <w:r>
-        <w:drawing>
-          <wp:inline distT="0" distB="0" distL="0" distR="0" wp14:anchorId="60FD3442" wp14:editId="51166E9D">
-            <wp:extent cx="5731510" cy="2270760"/>
-            <wp:effectExtent l="0" t="0" r="2540" b="0"/>
-            <wp:docPr id="812328707" name="Picture 1"/>
-            <wp:cNvGraphicFramePr>
-              <a:graphicFrameLocks xmlns:a="http://schemas.openxmlformats.org/drawingml/2006/main" noChangeAspect="1"/>
-            </wp:cNvGraphicFramePr>
-            <a:graphic xmlns:a="http://schemas.openxmlformats.org/drawingml/2006/main">
-              <a:graphicData uri="http://schemas.openxmlformats.org/drawingml/2006/picture">
-                <pic:pic xmlns:pic="http://schemas.openxmlformats.org/drawingml/2006/picture">
-                  <pic:nvPicPr>
-                    <pic:cNvPr id="812328707" name=""/>
-                    <pic:cNvPicPr/>
-                  </pic:nvPicPr>
-                  <pic:blipFill>
-                    <a:blip r:embed="rId4"/>
-                    <a:stretch>
-                      <a:fillRect/>
-                    </a:stretch>
-                  </pic:blipFill>
-                  <pic:spPr>
-                    <a:xfrm>
-                      <a:off x="0" y="0"/>
-                      <a:ext cx="5731510" cy="2270760"/>
-                    </a:xfrm>
-                    <a:prstGeom prst="rect">
-                      <a:avLst/>
-                    </a:prstGeom>
-                  </pic:spPr>
-                </pic:pic>
-              </a:graphicData>
-            </a:graphic>
-          </wp:inline>
-        </w:drawing>
-      </w:r>
-    </w:p>
     <w:sectPr>
       <w:pgSz w:w="11906" w:h="16838"/>
       <w:pgMar w:top="1440" w:right="1440" w:bottom="1440" w:left="1440" w:header="708" w:footer="708" w:gutter="0"/>
@@ -340,6 +493,735 @@
     </w:sectPr>
   </w:body>
 </w:document>
+</file>
+
+<file path=word/numbering.xml><?xml version="1.0" encoding="utf-8"?>
+<w:numbering xmlns:wpc="http://schemas.microsoft.com/office/word/2010/wordprocessingCanvas" xmlns:cx="http://schemas.microsoft.com/office/drawing/2014/chartex" xmlns:cx1="http://schemas.microsoft.com/office/drawing/2015/9/8/chartex" xmlns:cx2="http://schemas.microsoft.com/office/drawing/2015/10/21/chartex" xmlns:cx3="http://schemas.microsoft.com/office/drawing/2016/5/9/chartex" xmlns:cx4="http://schemas.microsoft.com/office/drawing/2016/5/10/chartex" xmlns:cx5="http://schemas.microsoft.com/office/drawing/2016/5/11/chartex" xmlns:cx6="http://schemas.microsoft.com/office/drawing/2016/5/12/chartex" xmlns:cx7="http://schemas.microsoft.com/office/drawing/2016/5/13/chartex" xmlns:cx8="http://schemas.microsoft.com/office/drawing/2016/5/14/chartex" xmlns:mc="http://schemas.openxmlformats.org/markup-compatibility/2006" xmlns:aink="http://schemas.microsoft.com/office/drawing/2016/ink" xmlns:am3d="http://schemas.microsoft.com/office/drawing/2017/model3d" xmlns:o="urn:schemas-microsoft-com:office:office" xmlns:oel="http://schemas.microsoft.com/office/2019/extlst" xmlns:r="http://schemas.openxmlformats.org/officeDocument/2006/relationships" xmlns:m="http://schemas.openxmlformats.org/officeDocument/2006/math" xmlns:v="urn:schemas-microsoft-com:vml" xmlns:wp14="http://schemas.microsoft.com/office/word/2010/wordprocessingDrawing" xmlns:wp="http://schemas.openxmlformats.org/drawingml/2006/wordprocessingDrawing" xmlns:w10="urn:schemas-microsoft-com:office:word" xmlns:w="http://schemas.openxmlformats.org/wordprocessingml/2006/main" xmlns:w14="http://schemas.microsoft.com/office/word/2010/wordml" xmlns:w15="http://schemas.microsoft.com/office/word/2012/wordml" xmlns:w16cex="http://schemas.microsoft.com/office/word/2018/wordml/cex" xmlns:w16cid="http://schemas.microsoft.com/office/word/2016/wordml/cid" xmlns:w16="http://schemas.microsoft.com/office/word/2018/wordml" xmlns:w16du="http://schemas.microsoft.com/office/word/2023/wordml/word16du" xmlns:w16sdtdh="http://schemas.microsoft.com/office/word/2020/wordml/sdtdatahash" xmlns:w16sdtfl="http://schemas.microsoft.com/office/word/2024/wordml/sdtformatlock" xmlns:w16se="http://schemas.microsoft.com/office/word/2015/wordml/symex" xmlns:wpg="http://schemas.microsoft.com/office/word/2010/wordprocessingGroup" xmlns:wpi="http://schemas.microsoft.com/office/word/2010/wordprocessingInk" xmlns:wne="http://schemas.microsoft.com/office/word/2006/wordml" xmlns:wps="http://schemas.microsoft.com/office/word/2010/wordprocessingShape" mc:Ignorable="w14 w15 w16se w16cid w16 w16cex w16sdtdh w16sdtfl w16du wp14">
+  <w:abstractNum w:abstractNumId="0" w15:restartNumberingAfterBreak="0">
+    <w:nsid w:val="02FC350D"/>
+    <w:multiLevelType w:val="multilevel"/>
+    <w:tmpl w:val="EB9C824E"/>
+    <w:lvl w:ilvl="0">
+      <w:start w:val="1"/>
+      <w:numFmt w:val="decimal"/>
+      <w:lvlText w:val="%1."/>
+      <w:lvlJc w:val="left"/>
+      <w:pPr>
+        <w:tabs>
+          <w:tab w:val="num" w:pos="720"/>
+        </w:tabs>
+        <w:ind w:left="720" w:hanging="360"/>
+      </w:pPr>
+    </w:lvl>
+    <w:lvl w:ilvl="1" w:tentative="1">
+      <w:start w:val="1"/>
+      <w:numFmt w:val="decimal"/>
+      <w:lvlText w:val="%2."/>
+      <w:lvlJc w:val="left"/>
+      <w:pPr>
+        <w:tabs>
+          <w:tab w:val="num" w:pos="1440"/>
+        </w:tabs>
+        <w:ind w:left="1440" w:hanging="360"/>
+      </w:pPr>
+    </w:lvl>
+    <w:lvl w:ilvl="2" w:tentative="1">
+      <w:start w:val="1"/>
+      <w:numFmt w:val="decimal"/>
+      <w:lvlText w:val="%3."/>
+      <w:lvlJc w:val="left"/>
+      <w:pPr>
+        <w:tabs>
+          <w:tab w:val="num" w:pos="2160"/>
+        </w:tabs>
+        <w:ind w:left="2160" w:hanging="360"/>
+      </w:pPr>
+    </w:lvl>
+    <w:lvl w:ilvl="3" w:tentative="1">
+      <w:start w:val="1"/>
+      <w:numFmt w:val="decimal"/>
+      <w:lvlText w:val="%4."/>
+      <w:lvlJc w:val="left"/>
+      <w:pPr>
+        <w:tabs>
+          <w:tab w:val="num" w:pos="2880"/>
+        </w:tabs>
+        <w:ind w:left="2880" w:hanging="360"/>
+      </w:pPr>
+    </w:lvl>
+    <w:lvl w:ilvl="4" w:tentative="1">
+      <w:start w:val="1"/>
+      <w:numFmt w:val="decimal"/>
+      <w:lvlText w:val="%5."/>
+      <w:lvlJc w:val="left"/>
+      <w:pPr>
+        <w:tabs>
+          <w:tab w:val="num" w:pos="3600"/>
+        </w:tabs>
+        <w:ind w:left="3600" w:hanging="360"/>
+      </w:pPr>
+    </w:lvl>
+    <w:lvl w:ilvl="5" w:tentative="1">
+      <w:start w:val="1"/>
+      <w:numFmt w:val="decimal"/>
+      <w:lvlText w:val="%6."/>
+      <w:lvlJc w:val="left"/>
+      <w:pPr>
+        <w:tabs>
+          <w:tab w:val="num" w:pos="4320"/>
+        </w:tabs>
+        <w:ind w:left="4320" w:hanging="360"/>
+      </w:pPr>
+    </w:lvl>
+    <w:lvl w:ilvl="6" w:tentative="1">
+      <w:start w:val="1"/>
+      <w:numFmt w:val="decimal"/>
+      <w:lvlText w:val="%7."/>
+      <w:lvlJc w:val="left"/>
+      <w:pPr>
+        <w:tabs>
+          <w:tab w:val="num" w:pos="5040"/>
+        </w:tabs>
+        <w:ind w:left="5040" w:hanging="360"/>
+      </w:pPr>
+    </w:lvl>
+    <w:lvl w:ilvl="7" w:tentative="1">
+      <w:start w:val="1"/>
+      <w:numFmt w:val="decimal"/>
+      <w:lvlText w:val="%8."/>
+      <w:lvlJc w:val="left"/>
+      <w:pPr>
+        <w:tabs>
+          <w:tab w:val="num" w:pos="5760"/>
+        </w:tabs>
+        <w:ind w:left="5760" w:hanging="360"/>
+      </w:pPr>
+    </w:lvl>
+    <w:lvl w:ilvl="8" w:tentative="1">
+      <w:start w:val="1"/>
+      <w:numFmt w:val="decimal"/>
+      <w:lvlText w:val="%9."/>
+      <w:lvlJc w:val="left"/>
+      <w:pPr>
+        <w:tabs>
+          <w:tab w:val="num" w:pos="6480"/>
+        </w:tabs>
+        <w:ind w:left="6480" w:hanging="360"/>
+      </w:pPr>
+    </w:lvl>
+  </w:abstractNum>
+  <w:abstractNum w:abstractNumId="1" w15:restartNumberingAfterBreak="0">
+    <w:nsid w:val="0D674BC3"/>
+    <w:multiLevelType w:val="multilevel"/>
+    <w:tmpl w:val="56E4DFC0"/>
+    <w:lvl w:ilvl="0">
+      <w:start w:val="1"/>
+      <w:numFmt w:val="bullet"/>
+      <w:lvlText w:val=""/>
+      <w:lvlJc w:val="left"/>
+      <w:pPr>
+        <w:tabs>
+          <w:tab w:val="num" w:pos="720"/>
+        </w:tabs>
+        <w:ind w:left="720" w:hanging="360"/>
+      </w:pPr>
+      <w:rPr>
+        <w:rFonts w:ascii="Symbol" w:hAnsi="Symbol" w:hint="default"/>
+        <w:sz w:val="20"/>
+      </w:rPr>
+    </w:lvl>
+    <w:lvl w:ilvl="1" w:tentative="1">
+      <w:start w:val="1"/>
+      <w:numFmt w:val="bullet"/>
+      <w:lvlText w:val="o"/>
+      <w:lvlJc w:val="left"/>
+      <w:pPr>
+        <w:tabs>
+          <w:tab w:val="num" w:pos="1440"/>
+        </w:tabs>
+        <w:ind w:left="1440" w:hanging="360"/>
+      </w:pPr>
+      <w:rPr>
+        <w:rFonts w:ascii="Courier New" w:hAnsi="Courier New" w:hint="default"/>
+        <w:sz w:val="20"/>
+      </w:rPr>
+    </w:lvl>
+    <w:lvl w:ilvl="2" w:tentative="1">
+      <w:start w:val="1"/>
+      <w:numFmt w:val="bullet"/>
+      <w:lvlText w:val=""/>
+      <w:lvlJc w:val="left"/>
+      <w:pPr>
+        <w:tabs>
+          <w:tab w:val="num" w:pos="2160"/>
+        </w:tabs>
+        <w:ind w:left="2160" w:hanging="360"/>
+      </w:pPr>
+      <w:rPr>
+        <w:rFonts w:ascii="Wingdings" w:hAnsi="Wingdings" w:hint="default"/>
+        <w:sz w:val="20"/>
+      </w:rPr>
+    </w:lvl>
+    <w:lvl w:ilvl="3" w:tentative="1">
+      <w:start w:val="1"/>
+      <w:numFmt w:val="bullet"/>
+      <w:lvlText w:val=""/>
+      <w:lvlJc w:val="left"/>
+      <w:pPr>
+        <w:tabs>
+          <w:tab w:val="num" w:pos="2880"/>
+        </w:tabs>
+        <w:ind w:left="2880" w:hanging="360"/>
+      </w:pPr>
+      <w:rPr>
+        <w:rFonts w:ascii="Wingdings" w:hAnsi="Wingdings" w:hint="default"/>
+        <w:sz w:val="20"/>
+      </w:rPr>
+    </w:lvl>
+    <w:lvl w:ilvl="4" w:tentative="1">
+      <w:start w:val="1"/>
+      <w:numFmt w:val="bullet"/>
+      <w:lvlText w:val=""/>
+      <w:lvlJc w:val="left"/>
+      <w:pPr>
+        <w:tabs>
+          <w:tab w:val="num" w:pos="3600"/>
+        </w:tabs>
+        <w:ind w:left="3600" w:hanging="360"/>
+      </w:pPr>
+      <w:rPr>
+        <w:rFonts w:ascii="Wingdings" w:hAnsi="Wingdings" w:hint="default"/>
+        <w:sz w:val="20"/>
+      </w:rPr>
+    </w:lvl>
+    <w:lvl w:ilvl="5" w:tentative="1">
+      <w:start w:val="1"/>
+      <w:numFmt w:val="bullet"/>
+      <w:lvlText w:val=""/>
+      <w:lvlJc w:val="left"/>
+      <w:pPr>
+        <w:tabs>
+          <w:tab w:val="num" w:pos="4320"/>
+        </w:tabs>
+        <w:ind w:left="4320" w:hanging="360"/>
+      </w:pPr>
+      <w:rPr>
+        <w:rFonts w:ascii="Wingdings" w:hAnsi="Wingdings" w:hint="default"/>
+        <w:sz w:val="20"/>
+      </w:rPr>
+    </w:lvl>
+    <w:lvl w:ilvl="6" w:tentative="1">
+      <w:start w:val="1"/>
+      <w:numFmt w:val="bullet"/>
+      <w:lvlText w:val=""/>
+      <w:lvlJc w:val="left"/>
+      <w:pPr>
+        <w:tabs>
+          <w:tab w:val="num" w:pos="5040"/>
+        </w:tabs>
+        <w:ind w:left="5040" w:hanging="360"/>
+      </w:pPr>
+      <w:rPr>
+        <w:rFonts w:ascii="Wingdings" w:hAnsi="Wingdings" w:hint="default"/>
+        <w:sz w:val="20"/>
+      </w:rPr>
+    </w:lvl>
+    <w:lvl w:ilvl="7" w:tentative="1">
+      <w:start w:val="1"/>
+      <w:numFmt w:val="bullet"/>
+      <w:lvlText w:val=""/>
+      <w:lvlJc w:val="left"/>
+      <w:pPr>
+        <w:tabs>
+          <w:tab w:val="num" w:pos="5760"/>
+        </w:tabs>
+        <w:ind w:left="5760" w:hanging="360"/>
+      </w:pPr>
+      <w:rPr>
+        <w:rFonts w:ascii="Wingdings" w:hAnsi="Wingdings" w:hint="default"/>
+        <w:sz w:val="20"/>
+      </w:rPr>
+    </w:lvl>
+    <w:lvl w:ilvl="8" w:tentative="1">
+      <w:start w:val="1"/>
+      <w:numFmt w:val="bullet"/>
+      <w:lvlText w:val=""/>
+      <w:lvlJc w:val="left"/>
+      <w:pPr>
+        <w:tabs>
+          <w:tab w:val="num" w:pos="6480"/>
+        </w:tabs>
+        <w:ind w:left="6480" w:hanging="360"/>
+      </w:pPr>
+      <w:rPr>
+        <w:rFonts w:ascii="Wingdings" w:hAnsi="Wingdings" w:hint="default"/>
+        <w:sz w:val="20"/>
+      </w:rPr>
+    </w:lvl>
+  </w:abstractNum>
+  <w:abstractNum w:abstractNumId="2" w15:restartNumberingAfterBreak="0">
+    <w:nsid w:val="258C263B"/>
+    <w:multiLevelType w:val="multilevel"/>
+    <w:tmpl w:val="A4C234FA"/>
+    <w:lvl w:ilvl="0">
+      <w:start w:val="1"/>
+      <w:numFmt w:val="bullet"/>
+      <w:lvlText w:val=""/>
+      <w:lvlJc w:val="left"/>
+      <w:pPr>
+        <w:tabs>
+          <w:tab w:val="num" w:pos="720"/>
+        </w:tabs>
+        <w:ind w:left="720" w:hanging="360"/>
+      </w:pPr>
+      <w:rPr>
+        <w:rFonts w:ascii="Symbol" w:hAnsi="Symbol" w:hint="default"/>
+        <w:sz w:val="20"/>
+      </w:rPr>
+    </w:lvl>
+    <w:lvl w:ilvl="1" w:tentative="1">
+      <w:start w:val="1"/>
+      <w:numFmt w:val="bullet"/>
+      <w:lvlText w:val="o"/>
+      <w:lvlJc w:val="left"/>
+      <w:pPr>
+        <w:tabs>
+          <w:tab w:val="num" w:pos="1440"/>
+        </w:tabs>
+        <w:ind w:left="1440" w:hanging="360"/>
+      </w:pPr>
+      <w:rPr>
+        <w:rFonts w:ascii="Courier New" w:hAnsi="Courier New" w:hint="default"/>
+        <w:sz w:val="20"/>
+      </w:rPr>
+    </w:lvl>
+    <w:lvl w:ilvl="2" w:tentative="1">
+      <w:start w:val="1"/>
+      <w:numFmt w:val="bullet"/>
+      <w:lvlText w:val=""/>
+      <w:lvlJc w:val="left"/>
+      <w:pPr>
+        <w:tabs>
+          <w:tab w:val="num" w:pos="2160"/>
+        </w:tabs>
+        <w:ind w:left="2160" w:hanging="360"/>
+      </w:pPr>
+      <w:rPr>
+        <w:rFonts w:ascii="Wingdings" w:hAnsi="Wingdings" w:hint="default"/>
+        <w:sz w:val="20"/>
+      </w:rPr>
+    </w:lvl>
+    <w:lvl w:ilvl="3" w:tentative="1">
+      <w:start w:val="1"/>
+      <w:numFmt w:val="bullet"/>
+      <w:lvlText w:val=""/>
+      <w:lvlJc w:val="left"/>
+      <w:pPr>
+        <w:tabs>
+          <w:tab w:val="num" w:pos="2880"/>
+        </w:tabs>
+        <w:ind w:left="2880" w:hanging="360"/>
+      </w:pPr>
+      <w:rPr>
+        <w:rFonts w:ascii="Wingdings" w:hAnsi="Wingdings" w:hint="default"/>
+        <w:sz w:val="20"/>
+      </w:rPr>
+    </w:lvl>
+    <w:lvl w:ilvl="4" w:tentative="1">
+      <w:start w:val="1"/>
+      <w:numFmt w:val="bullet"/>
+      <w:lvlText w:val=""/>
+      <w:lvlJc w:val="left"/>
+      <w:pPr>
+        <w:tabs>
+          <w:tab w:val="num" w:pos="3600"/>
+        </w:tabs>
+        <w:ind w:left="3600" w:hanging="360"/>
+      </w:pPr>
+      <w:rPr>
+        <w:rFonts w:ascii="Wingdings" w:hAnsi="Wingdings" w:hint="default"/>
+        <w:sz w:val="20"/>
+      </w:rPr>
+    </w:lvl>
+    <w:lvl w:ilvl="5" w:tentative="1">
+      <w:start w:val="1"/>
+      <w:numFmt w:val="bullet"/>
+      <w:lvlText w:val=""/>
+      <w:lvlJc w:val="left"/>
+      <w:pPr>
+        <w:tabs>
+          <w:tab w:val="num" w:pos="4320"/>
+        </w:tabs>
+        <w:ind w:left="4320" w:hanging="360"/>
+      </w:pPr>
+      <w:rPr>
+        <w:rFonts w:ascii="Wingdings" w:hAnsi="Wingdings" w:hint="default"/>
+        <w:sz w:val="20"/>
+      </w:rPr>
+    </w:lvl>
+    <w:lvl w:ilvl="6" w:tentative="1">
+      <w:start w:val="1"/>
+      <w:numFmt w:val="bullet"/>
+      <w:lvlText w:val=""/>
+      <w:lvlJc w:val="left"/>
+      <w:pPr>
+        <w:tabs>
+          <w:tab w:val="num" w:pos="5040"/>
+        </w:tabs>
+        <w:ind w:left="5040" w:hanging="360"/>
+      </w:pPr>
+      <w:rPr>
+        <w:rFonts w:ascii="Wingdings" w:hAnsi="Wingdings" w:hint="default"/>
+        <w:sz w:val="20"/>
+      </w:rPr>
+    </w:lvl>
+    <w:lvl w:ilvl="7" w:tentative="1">
+      <w:start w:val="1"/>
+      <w:numFmt w:val="bullet"/>
+      <w:lvlText w:val=""/>
+      <w:lvlJc w:val="left"/>
+      <w:pPr>
+        <w:tabs>
+          <w:tab w:val="num" w:pos="5760"/>
+        </w:tabs>
+        <w:ind w:left="5760" w:hanging="360"/>
+      </w:pPr>
+      <w:rPr>
+        <w:rFonts w:ascii="Wingdings" w:hAnsi="Wingdings" w:hint="default"/>
+        <w:sz w:val="20"/>
+      </w:rPr>
+    </w:lvl>
+    <w:lvl w:ilvl="8" w:tentative="1">
+      <w:start w:val="1"/>
+      <w:numFmt w:val="bullet"/>
+      <w:lvlText w:val=""/>
+      <w:lvlJc w:val="left"/>
+      <w:pPr>
+        <w:tabs>
+          <w:tab w:val="num" w:pos="6480"/>
+        </w:tabs>
+        <w:ind w:left="6480" w:hanging="360"/>
+      </w:pPr>
+      <w:rPr>
+        <w:rFonts w:ascii="Wingdings" w:hAnsi="Wingdings" w:hint="default"/>
+        <w:sz w:val="20"/>
+      </w:rPr>
+    </w:lvl>
+  </w:abstractNum>
+  <w:abstractNum w:abstractNumId="3" w15:restartNumberingAfterBreak="0">
+    <w:nsid w:val="3E7300DF"/>
+    <w:multiLevelType w:val="multilevel"/>
+    <w:tmpl w:val="23E8F036"/>
+    <w:lvl w:ilvl="0">
+      <w:start w:val="1"/>
+      <w:numFmt w:val="bullet"/>
+      <w:lvlText w:val=""/>
+      <w:lvlJc w:val="left"/>
+      <w:pPr>
+        <w:tabs>
+          <w:tab w:val="num" w:pos="720"/>
+        </w:tabs>
+        <w:ind w:left="720" w:hanging="360"/>
+      </w:pPr>
+      <w:rPr>
+        <w:rFonts w:ascii="Symbol" w:hAnsi="Symbol" w:hint="default"/>
+        <w:sz w:val="20"/>
+      </w:rPr>
+    </w:lvl>
+    <w:lvl w:ilvl="1" w:tentative="1">
+      <w:start w:val="1"/>
+      <w:numFmt w:val="bullet"/>
+      <w:lvlText w:val="o"/>
+      <w:lvlJc w:val="left"/>
+      <w:pPr>
+        <w:tabs>
+          <w:tab w:val="num" w:pos="1440"/>
+        </w:tabs>
+        <w:ind w:left="1440" w:hanging="360"/>
+      </w:pPr>
+      <w:rPr>
+        <w:rFonts w:ascii="Courier New" w:hAnsi="Courier New" w:hint="default"/>
+        <w:sz w:val="20"/>
+      </w:rPr>
+    </w:lvl>
+    <w:lvl w:ilvl="2" w:tentative="1">
+      <w:start w:val="1"/>
+      <w:numFmt w:val="bullet"/>
+      <w:lvlText w:val=""/>
+      <w:lvlJc w:val="left"/>
+      <w:pPr>
+        <w:tabs>
+          <w:tab w:val="num" w:pos="2160"/>
+        </w:tabs>
+        <w:ind w:left="2160" w:hanging="360"/>
+      </w:pPr>
+      <w:rPr>
+        <w:rFonts w:ascii="Wingdings" w:hAnsi="Wingdings" w:hint="default"/>
+        <w:sz w:val="20"/>
+      </w:rPr>
+    </w:lvl>
+    <w:lvl w:ilvl="3" w:tentative="1">
+      <w:start w:val="1"/>
+      <w:numFmt w:val="bullet"/>
+      <w:lvlText w:val=""/>
+      <w:lvlJc w:val="left"/>
+      <w:pPr>
+        <w:tabs>
+          <w:tab w:val="num" w:pos="2880"/>
+        </w:tabs>
+        <w:ind w:left="2880" w:hanging="360"/>
+      </w:pPr>
+      <w:rPr>
+        <w:rFonts w:ascii="Wingdings" w:hAnsi="Wingdings" w:hint="default"/>
+        <w:sz w:val="20"/>
+      </w:rPr>
+    </w:lvl>
+    <w:lvl w:ilvl="4" w:tentative="1">
+      <w:start w:val="1"/>
+      <w:numFmt w:val="bullet"/>
+      <w:lvlText w:val=""/>
+      <w:lvlJc w:val="left"/>
+      <w:pPr>
+        <w:tabs>
+          <w:tab w:val="num" w:pos="3600"/>
+        </w:tabs>
+        <w:ind w:left="3600" w:hanging="360"/>
+      </w:pPr>
+      <w:rPr>
+        <w:rFonts w:ascii="Wingdings" w:hAnsi="Wingdings" w:hint="default"/>
+        <w:sz w:val="20"/>
+      </w:rPr>
+    </w:lvl>
+    <w:lvl w:ilvl="5" w:tentative="1">
+      <w:start w:val="1"/>
+      <w:numFmt w:val="bullet"/>
+      <w:lvlText w:val=""/>
+      <w:lvlJc w:val="left"/>
+      <w:pPr>
+        <w:tabs>
+          <w:tab w:val="num" w:pos="4320"/>
+        </w:tabs>
+        <w:ind w:left="4320" w:hanging="360"/>
+      </w:pPr>
+      <w:rPr>
+        <w:rFonts w:ascii="Wingdings" w:hAnsi="Wingdings" w:hint="default"/>
+        <w:sz w:val="20"/>
+      </w:rPr>
+    </w:lvl>
+    <w:lvl w:ilvl="6" w:tentative="1">
+      <w:start w:val="1"/>
+      <w:numFmt w:val="bullet"/>
+      <w:lvlText w:val=""/>
+      <w:lvlJc w:val="left"/>
+      <w:pPr>
+        <w:tabs>
+          <w:tab w:val="num" w:pos="5040"/>
+        </w:tabs>
+        <w:ind w:left="5040" w:hanging="360"/>
+      </w:pPr>
+      <w:rPr>
+        <w:rFonts w:ascii="Wingdings" w:hAnsi="Wingdings" w:hint="default"/>
+        <w:sz w:val="20"/>
+      </w:rPr>
+    </w:lvl>
+    <w:lvl w:ilvl="7" w:tentative="1">
+      <w:start w:val="1"/>
+      <w:numFmt w:val="bullet"/>
+      <w:lvlText w:val=""/>
+      <w:lvlJc w:val="left"/>
+      <w:pPr>
+        <w:tabs>
+          <w:tab w:val="num" w:pos="5760"/>
+        </w:tabs>
+        <w:ind w:left="5760" w:hanging="360"/>
+      </w:pPr>
+      <w:rPr>
+        <w:rFonts w:ascii="Wingdings" w:hAnsi="Wingdings" w:hint="default"/>
+        <w:sz w:val="20"/>
+      </w:rPr>
+    </w:lvl>
+    <w:lvl w:ilvl="8" w:tentative="1">
+      <w:start w:val="1"/>
+      <w:numFmt w:val="bullet"/>
+      <w:lvlText w:val=""/>
+      <w:lvlJc w:val="left"/>
+      <w:pPr>
+        <w:tabs>
+          <w:tab w:val="num" w:pos="6480"/>
+        </w:tabs>
+        <w:ind w:left="6480" w:hanging="360"/>
+      </w:pPr>
+      <w:rPr>
+        <w:rFonts w:ascii="Wingdings" w:hAnsi="Wingdings" w:hint="default"/>
+        <w:sz w:val="20"/>
+      </w:rPr>
+    </w:lvl>
+  </w:abstractNum>
+  <w:abstractNum w:abstractNumId="4" w15:restartNumberingAfterBreak="0">
+    <w:nsid w:val="7EF72EFD"/>
+    <w:multiLevelType w:val="multilevel"/>
+    <w:tmpl w:val="9D4C1558"/>
+    <w:lvl w:ilvl="0">
+      <w:start w:val="1"/>
+      <w:numFmt w:val="bullet"/>
+      <w:lvlText w:val=""/>
+      <w:lvlJc w:val="left"/>
+      <w:pPr>
+        <w:tabs>
+          <w:tab w:val="num" w:pos="720"/>
+        </w:tabs>
+        <w:ind w:left="720" w:hanging="360"/>
+      </w:pPr>
+      <w:rPr>
+        <w:rFonts w:ascii="Symbol" w:hAnsi="Symbol" w:hint="default"/>
+        <w:sz w:val="20"/>
+      </w:rPr>
+    </w:lvl>
+    <w:lvl w:ilvl="1" w:tentative="1">
+      <w:start w:val="1"/>
+      <w:numFmt w:val="bullet"/>
+      <w:lvlText w:val="o"/>
+      <w:lvlJc w:val="left"/>
+      <w:pPr>
+        <w:tabs>
+          <w:tab w:val="num" w:pos="1440"/>
+        </w:tabs>
+        <w:ind w:left="1440" w:hanging="360"/>
+      </w:pPr>
+      <w:rPr>
+        <w:rFonts w:ascii="Courier New" w:hAnsi="Courier New" w:hint="default"/>
+        <w:sz w:val="20"/>
+      </w:rPr>
+    </w:lvl>
+    <w:lvl w:ilvl="2" w:tentative="1">
+      <w:start w:val="1"/>
+      <w:numFmt w:val="bullet"/>
+      <w:lvlText w:val=""/>
+      <w:lvlJc w:val="left"/>
+      <w:pPr>
+        <w:tabs>
+          <w:tab w:val="num" w:pos="2160"/>
+        </w:tabs>
+        <w:ind w:left="2160" w:hanging="360"/>
+      </w:pPr>
+      <w:rPr>
+        <w:rFonts w:ascii="Wingdings" w:hAnsi="Wingdings" w:hint="default"/>
+        <w:sz w:val="20"/>
+      </w:rPr>
+    </w:lvl>
+    <w:lvl w:ilvl="3" w:tentative="1">
+      <w:start w:val="1"/>
+      <w:numFmt w:val="bullet"/>
+      <w:lvlText w:val=""/>
+      <w:lvlJc w:val="left"/>
+      <w:pPr>
+        <w:tabs>
+          <w:tab w:val="num" w:pos="2880"/>
+        </w:tabs>
+        <w:ind w:left="2880" w:hanging="360"/>
+      </w:pPr>
+      <w:rPr>
+        <w:rFonts w:ascii="Wingdings" w:hAnsi="Wingdings" w:hint="default"/>
+        <w:sz w:val="20"/>
+      </w:rPr>
+    </w:lvl>
+    <w:lvl w:ilvl="4" w:tentative="1">
+      <w:start w:val="1"/>
+      <w:numFmt w:val="bullet"/>
+      <w:lvlText w:val=""/>
+      <w:lvlJc w:val="left"/>
+      <w:pPr>
+        <w:tabs>
+          <w:tab w:val="num" w:pos="3600"/>
+        </w:tabs>
+        <w:ind w:left="3600" w:hanging="360"/>
+      </w:pPr>
+      <w:rPr>
+        <w:rFonts w:ascii="Wingdings" w:hAnsi="Wingdings" w:hint="default"/>
+        <w:sz w:val="20"/>
+      </w:rPr>
+    </w:lvl>
+    <w:lvl w:ilvl="5" w:tentative="1">
+      <w:start w:val="1"/>
+      <w:numFmt w:val="bullet"/>
+      <w:lvlText w:val=""/>
+      <w:lvlJc w:val="left"/>
+      <w:pPr>
+        <w:tabs>
+          <w:tab w:val="num" w:pos="4320"/>
+        </w:tabs>
+        <w:ind w:left="4320" w:hanging="360"/>
+      </w:pPr>
+      <w:rPr>
+        <w:rFonts w:ascii="Wingdings" w:hAnsi="Wingdings" w:hint="default"/>
+        <w:sz w:val="20"/>
+      </w:rPr>
+    </w:lvl>
+    <w:lvl w:ilvl="6" w:tentative="1">
+      <w:start w:val="1"/>
+      <w:numFmt w:val="bullet"/>
+      <w:lvlText w:val=""/>
+      <w:lvlJc w:val="left"/>
+      <w:pPr>
+        <w:tabs>
+          <w:tab w:val="num" w:pos="5040"/>
+        </w:tabs>
+        <w:ind w:left="5040" w:hanging="360"/>
+      </w:pPr>
+      <w:rPr>
+        <w:rFonts w:ascii="Wingdings" w:hAnsi="Wingdings" w:hint="default"/>
+        <w:sz w:val="20"/>
+      </w:rPr>
+    </w:lvl>
+    <w:lvl w:ilvl="7" w:tentative="1">
+      <w:start w:val="1"/>
+      <w:numFmt w:val="bullet"/>
+      <w:lvlText w:val=""/>
+      <w:lvlJc w:val="left"/>
+      <w:pPr>
+        <w:tabs>
+          <w:tab w:val="num" w:pos="5760"/>
+        </w:tabs>
+        <w:ind w:left="5760" w:hanging="360"/>
+      </w:pPr>
+      <w:rPr>
+        <w:rFonts w:ascii="Wingdings" w:hAnsi="Wingdings" w:hint="default"/>
+        <w:sz w:val="20"/>
+      </w:rPr>
+    </w:lvl>
+    <w:lvl w:ilvl="8" w:tentative="1">
+      <w:start w:val="1"/>
+      <w:numFmt w:val="bullet"/>
+      <w:lvlText w:val=""/>
+      <w:lvlJc w:val="left"/>
+      <w:pPr>
+        <w:tabs>
+          <w:tab w:val="num" w:pos="6480"/>
+        </w:tabs>
+        <w:ind w:left="6480" w:hanging="360"/>
+      </w:pPr>
+      <w:rPr>
+        <w:rFonts w:ascii="Wingdings" w:hAnsi="Wingdings" w:hint="default"/>
+        <w:sz w:val="20"/>
+      </w:rPr>
+    </w:lvl>
+  </w:abstractNum>
+  <w:num w:numId="1" w16cid:durableId="714236574">
+    <w:abstractNumId w:val="4"/>
+  </w:num>
+  <w:num w:numId="2" w16cid:durableId="687949025">
+    <w:abstractNumId w:val="0"/>
+  </w:num>
+  <w:num w:numId="3" w16cid:durableId="1434284431">
+    <w:abstractNumId w:val="2"/>
+  </w:num>
+  <w:num w:numId="4" w16cid:durableId="1952123457">
+    <w:abstractNumId w:val="3"/>
+  </w:num>
+  <w:num w:numId="5" w16cid:durableId="825709235">
+    <w:abstractNumId w:val="1"/>
+  </w:num>
+</w:numbering>
 </file>
 
 <file path=word/styles.xml><?xml version="1.0" encoding="utf-8"?>

</xml_diff>